<commit_message>
Replace matplotlib diagrams with PlantUML-generated UML and flowchart
- Added .puml source files for all three diagrams
- uml_class_hierarchy.puml: Product class hierarchy
- uml_app_structure.puml: StoreFront application structure
- flowchart.puml: Game user interaction flow
- Regenerated PNG images using PlantUML (Smetana layout engine)
- Updated milestone2-deliverable.docx with new PlantUML images
</commit_message>
<xml_diff>
--- a/milestone2-deliverable.docx
+++ b/milestone2-deliverable.docx
@@ -88,7 +88,7 @@
       <w:r>
         <w:drawing>
           <wp:inline xmlns:a="http://schemas.openxmlformats.org/drawingml/2006/main" xmlns:pic="http://schemas.openxmlformats.org/drawingml/2006/picture">
-            <wp:extent cx="5486400" cy="3941608"/>
+            <wp:extent cx="5486400" cy="2721935"/>
             <wp:docPr id="1" name="Picture 1"/>
             <wp:cNvGraphicFramePr>
               <a:graphicFrameLocks noChangeAspect="1"/>
@@ -109,7 +109,7 @@
                   <pic:spPr>
                     <a:xfrm>
                       <a:off x="0" y="0"/>
-                      <a:ext cx="5486400" cy="3941608"/>
+                      <a:ext cx="5486400" cy="2721935"/>
                     </a:xfrm>
                     <a:prstGeom prst="rect"/>
                   </pic:spPr>
@@ -138,7 +138,7 @@
       <w:r>
         <w:drawing>
           <wp:inline xmlns:a="http://schemas.openxmlformats.org/drawingml/2006/main" xmlns:pic="http://schemas.openxmlformats.org/drawingml/2006/picture">
-            <wp:extent cx="5486400" cy="4224653"/>
+            <wp:extent cx="5486400" cy="6646985"/>
             <wp:docPr id="2" name="Picture 2"/>
             <wp:cNvGraphicFramePr>
               <a:graphicFrameLocks noChangeAspect="1"/>
@@ -159,7 +159,7 @@
                   <pic:spPr>
                     <a:xfrm>
                       <a:off x="0" y="0"/>
-                      <a:ext cx="5486400" cy="4224653"/>
+                      <a:ext cx="5486400" cy="6646985"/>
                     </a:xfrm>
                     <a:prstGeom prst="rect"/>
                   </pic:spPr>
@@ -187,7 +187,7 @@
       <w:r>
         <w:drawing>
           <wp:inline xmlns:a="http://schemas.openxmlformats.org/drawingml/2006/main" xmlns:pic="http://schemas.openxmlformats.org/drawingml/2006/picture">
-            <wp:extent cx="5029200" cy="7000240"/>
+            <wp:extent cx="5029200" cy="3408415"/>
             <wp:docPr id="3" name="Picture 3"/>
             <wp:cNvGraphicFramePr>
               <a:graphicFrameLocks noChangeAspect="1"/>
@@ -208,7 +208,7 @@
                   <pic:spPr>
                     <a:xfrm>
                       <a:off x="0" y="0"/>
-                      <a:ext cx="5029200" cy="7000240"/>
+                      <a:ext cx="5029200" cy="3408415"/>
                     </a:xfrm>
                     <a:prstGeom prst="rect"/>
                   </pic:spPr>

</xml_diff>

<commit_message>
Rebrand to Game Item Shop with ASCII shopkeeper, thematic dialogue, and Lanterna
- Renamed store to 'Game Item Shop' throughout
- Added ASCII art shopkeeper to StartingActions welcome screen
- Added thematic shopkeeper dialogue to all customer interactions
- Added Lanterna library dependency to pom.xml
- Rebuilt milestone2-deliverable.docx matching Milestone 1 doc structure:
  1. Store Description (name, inventory, target customer, ASCII art)
  2. UML Class Diagram (PlantUML-generated)
  3. User Experience Flowchart (PlantUML-generated)
  4. Code Implementation (class descriptions)
  5. Program Execution and Documentation (console screenshots)
  6. Screencast Video (placeholder)
- Added console output screenshots for all menu actions
- Regenerated JavaDoc
</commit_message>
<xml_diff>
--- a/milestone2-deliverable.docx
+++ b/milestone2-deliverable.docx
@@ -34,33 +34,9 @@
         <w:t>CST-239 – Java Programming II</w:t>
       </w:r>
     </w:p>
-    <w:p/>
-    <w:p>
-      <w:pPr>
-        <w:pStyle w:val="Heading2"/>
-      </w:pPr>
-      <w:r>
-        <w:t>Design Overview</w:t>
-      </w:r>
-    </w:p>
     <w:p>
       <w:r>
-        <w:t>This milestone implements a console-based arena store front application using a product class hierarchy built on object-oriented principles. The design follows a clear inheritance structure with SalableProduct as the base class, extended by three specialized product types: Weapon, Armor, and Health.</w:t>
-      </w:r>
-    </w:p>
-    <w:p>
-      <w:r>
-        <w:t>The SalableProduct base class encapsulates common attributes shared by all products: name, description, price, and quantity. Each subclass adds a domain-specific attribute — Weapon adds damage, Armor adds defense, and Health adds healAmount — representing the unique characteristics of each product category in the arena game context.</w:t>
-      </w:r>
-    </w:p>
-    <w:p>
-      <w:r>
-        <w:t>The StoreFront class manages the store inventory using a List of SalableProduct objects, leveraging polymorphism to handle all product types uniformly. It provides methods for displaying products, purchasing (which decrements quantity), and returning products (which increments quantity). The inventory is initialized with hard-coded products: 2 weapons (Flame Sword, Shadow Dagger), 2 armor pieces (Iron Shield, Dragon Scale Chestplate), and 2 health items (Healing Potion, Elixir of Life).</w:t>
-      </w:r>
-    </w:p>
-    <w:p>
-      <w:r>
-        <w:t>The application flow begins in Main, which creates a StoreFront and StartingActions. The user chooses between customer and manager roles. The CustomerActions class provides a fully functional menu for viewing products, purchasing items, and returning items, with appropriate input validation and error feedback. The StoreManagerActions class remains a placeholder for future milestone implementation.</w:t>
+        <w:t>For Milestone 2, I implemented the salable product class hierarchy and built out the fully functional Game Item Shop console application. This included creating the SalableProduct base class and its three subclasses (Weapon, Armor, Health), populating the StoreFront with hard-coded inventory, and implementing the customer flow for browsing wares, purchasing items, and returning items. The shop features an ASCII art shopkeeper and thematic dialogue to create an immersive game-store experience. The Lanterna library was added via Maven for potential future terminal UI enhancements.</w:t>
       </w:r>
     </w:p>
     <w:p>
@@ -68,7 +44,22 @@
         <w:pStyle w:val="Heading2"/>
       </w:pPr>
       <w:r>
-        <w:t>UML Class Diagrams</w:t>
+        <w:t>1. Store Description</w:t>
+      </w:r>
+    </w:p>
+    <w:p>
+      <w:r>
+        <w:t>Store Name: Game Item Shop</w:t>
+      </w:r>
+    </w:p>
+    <w:p>
+      <w:r>
+        <w:t>The Game Item Shop is a fantasy-themed store that sells items to players preparing for adventure. The shop carries weapons for slaying monsters, armor for surviving dragon encounters, and potions for healing after battle. It is run by a friendly shopkeeper (displayed as ASCII art on startup) who greets customers with thematic dialogue and guides them through their purchases.</w:t>
+      </w:r>
+    </w:p>
+    <w:p>
+      <w:r>
+        <w:t>The application uses the Lanterna library (managed through Maven) to support terminal-based UI functionality. The Lanterna dependency is declared in the project's pom.xml and pulled in automatically during the Maven build process.</w:t>
       </w:r>
     </w:p>
     <w:p>
@@ -76,20 +67,498 @@
         <w:pStyle w:val="Heading3"/>
       </w:pPr>
       <w:r>
-        <w:t>Product Class Hierarchy</w:t>
+        <w:t>Current Inventory:</w:t>
+      </w:r>
+    </w:p>
+    <w:tbl>
+      <w:tblPr>
+        <w:tblStyle w:val="TableGrid"/>
+        <w:tblW w:type="auto" w:w="0"/>
+        <w:tblLook w:firstColumn="1" w:firstRow="1" w:lastColumn="0" w:lastRow="0" w:noHBand="0" w:noVBand="1" w:val="04A0"/>
+      </w:tblPr>
+      <w:tblGrid>
+        <w:gridCol w:w="1728"/>
+        <w:gridCol w:w="1728"/>
+        <w:gridCol w:w="1728"/>
+        <w:gridCol w:w="1728"/>
+        <w:gridCol w:w="1728"/>
+      </w:tblGrid>
+      <w:tr>
+        <w:tc>
+          <w:tcPr>
+            <w:tcW w:type="dxa" w:w="1728"/>
+          </w:tcPr>
+          <w:p>
+            <w:r>
+              <w:rPr>
+                <w:b/>
+              </w:rPr>
+              <w:t>Item Name</w:t>
+            </w:r>
+          </w:p>
+        </w:tc>
+        <w:tc>
+          <w:tcPr>
+            <w:tcW w:type="dxa" w:w="1728"/>
+          </w:tcPr>
+          <w:p>
+            <w:r>
+              <w:rPr>
+                <w:b/>
+              </w:rPr>
+              <w:t>Type</w:t>
+            </w:r>
+          </w:p>
+        </w:tc>
+        <w:tc>
+          <w:tcPr>
+            <w:tcW w:type="dxa" w:w="1728"/>
+          </w:tcPr>
+          <w:p>
+            <w:r>
+              <w:rPr>
+                <w:b/>
+              </w:rPr>
+              <w:t>Price (Gold)</w:t>
+            </w:r>
+          </w:p>
+        </w:tc>
+        <w:tc>
+          <w:tcPr>
+            <w:tcW w:type="dxa" w:w="1728"/>
+          </w:tcPr>
+          <w:p>
+            <w:r>
+              <w:rPr>
+                <w:b/>
+              </w:rPr>
+              <w:t>Qty</w:t>
+            </w:r>
+          </w:p>
+        </w:tc>
+        <w:tc>
+          <w:tcPr>
+            <w:tcW w:type="dxa" w:w="1728"/>
+          </w:tcPr>
+          <w:p>
+            <w:r>
+              <w:rPr>
+                <w:b/>
+              </w:rPr>
+              <w:t>Special Attribute</w:t>
+            </w:r>
+          </w:p>
+        </w:tc>
+      </w:tr>
+      <w:tr>
+        <w:tc>
+          <w:tcPr>
+            <w:tcW w:type="dxa" w:w="1728"/>
+          </w:tcPr>
+          <w:p>
+            <w:r>
+              <w:t>Flame Sword</w:t>
+            </w:r>
+          </w:p>
+        </w:tc>
+        <w:tc>
+          <w:tcPr>
+            <w:tcW w:type="dxa" w:w="1728"/>
+          </w:tcPr>
+          <w:p>
+            <w:r>
+              <w:t>Weapon</w:t>
+            </w:r>
+          </w:p>
+        </w:tc>
+        <w:tc>
+          <w:tcPr>
+            <w:tcW w:type="dxa" w:w="1728"/>
+          </w:tcPr>
+          <w:p>
+            <w:r>
+              <w:t>150.00</w:t>
+            </w:r>
+          </w:p>
+        </w:tc>
+        <w:tc>
+          <w:tcPr>
+            <w:tcW w:type="dxa" w:w="1728"/>
+          </w:tcPr>
+          <w:p>
+            <w:r>
+              <w:t>5</w:t>
+            </w:r>
+          </w:p>
+        </w:tc>
+        <w:tc>
+          <w:tcPr>
+            <w:tcW w:type="dxa" w:w="1728"/>
+          </w:tcPr>
+          <w:p>
+            <w:r>
+              <w:t>Damage: 35</w:t>
+            </w:r>
+          </w:p>
+        </w:tc>
+      </w:tr>
+      <w:tr>
+        <w:tc>
+          <w:tcPr>
+            <w:tcW w:type="dxa" w:w="1728"/>
+          </w:tcPr>
+          <w:p>
+            <w:r>
+              <w:t>Shadow Dagger</w:t>
+            </w:r>
+          </w:p>
+        </w:tc>
+        <w:tc>
+          <w:tcPr>
+            <w:tcW w:type="dxa" w:w="1728"/>
+          </w:tcPr>
+          <w:p>
+            <w:r>
+              <w:t>Weapon</w:t>
+            </w:r>
+          </w:p>
+        </w:tc>
+        <w:tc>
+          <w:tcPr>
+            <w:tcW w:type="dxa" w:w="1728"/>
+          </w:tcPr>
+          <w:p>
+            <w:r>
+              <w:t>85.00</w:t>
+            </w:r>
+          </w:p>
+        </w:tc>
+        <w:tc>
+          <w:tcPr>
+            <w:tcW w:type="dxa" w:w="1728"/>
+          </w:tcPr>
+          <w:p>
+            <w:r>
+              <w:t>8</w:t>
+            </w:r>
+          </w:p>
+        </w:tc>
+        <w:tc>
+          <w:tcPr>
+            <w:tcW w:type="dxa" w:w="1728"/>
+          </w:tcPr>
+          <w:p>
+            <w:r>
+              <w:t>Damage: 20</w:t>
+            </w:r>
+          </w:p>
+        </w:tc>
+      </w:tr>
+      <w:tr>
+        <w:tc>
+          <w:tcPr>
+            <w:tcW w:type="dxa" w:w="1728"/>
+          </w:tcPr>
+          <w:p>
+            <w:r>
+              <w:t>Iron Shield</w:t>
+            </w:r>
+          </w:p>
+        </w:tc>
+        <w:tc>
+          <w:tcPr>
+            <w:tcW w:type="dxa" w:w="1728"/>
+          </w:tcPr>
+          <w:p>
+            <w:r>
+              <w:t>Armor</w:t>
+            </w:r>
+          </w:p>
+        </w:tc>
+        <w:tc>
+          <w:tcPr>
+            <w:tcW w:type="dxa" w:w="1728"/>
+          </w:tcPr>
+          <w:p>
+            <w:r>
+              <w:t>120.00</w:t>
+            </w:r>
+          </w:p>
+        </w:tc>
+        <w:tc>
+          <w:tcPr>
+            <w:tcW w:type="dxa" w:w="1728"/>
+          </w:tcPr>
+          <w:p>
+            <w:r>
+              <w:t>4</w:t>
+            </w:r>
+          </w:p>
+        </w:tc>
+        <w:tc>
+          <w:tcPr>
+            <w:tcW w:type="dxa" w:w="1728"/>
+          </w:tcPr>
+          <w:p>
+            <w:r>
+              <w:t>Defense: 30</w:t>
+            </w:r>
+          </w:p>
+        </w:tc>
+      </w:tr>
+      <w:tr>
+        <w:tc>
+          <w:tcPr>
+            <w:tcW w:type="dxa" w:w="1728"/>
+          </w:tcPr>
+          <w:p>
+            <w:r>
+              <w:t>Dragon Scale Chestplate</w:t>
+            </w:r>
+          </w:p>
+        </w:tc>
+        <w:tc>
+          <w:tcPr>
+            <w:tcW w:type="dxa" w:w="1728"/>
+          </w:tcPr>
+          <w:p>
+            <w:r>
+              <w:t>Armor</w:t>
+            </w:r>
+          </w:p>
+        </w:tc>
+        <w:tc>
+          <w:tcPr>
+            <w:tcW w:type="dxa" w:w="1728"/>
+          </w:tcPr>
+          <w:p>
+            <w:r>
+              <w:t>250.00</w:t>
+            </w:r>
+          </w:p>
+        </w:tc>
+        <w:tc>
+          <w:tcPr>
+            <w:tcW w:type="dxa" w:w="1728"/>
+          </w:tcPr>
+          <w:p>
+            <w:r>
+              <w:t>3</w:t>
+            </w:r>
+          </w:p>
+        </w:tc>
+        <w:tc>
+          <w:tcPr>
+            <w:tcW w:type="dxa" w:w="1728"/>
+          </w:tcPr>
+          <w:p>
+            <w:r>
+              <w:t>Defense: 50</w:t>
+            </w:r>
+          </w:p>
+        </w:tc>
+      </w:tr>
+      <w:tr>
+        <w:tc>
+          <w:tcPr>
+            <w:tcW w:type="dxa" w:w="1728"/>
+          </w:tcPr>
+          <w:p>
+            <w:r>
+              <w:t>Healing Potion</w:t>
+            </w:r>
+          </w:p>
+        </w:tc>
+        <w:tc>
+          <w:tcPr>
+            <w:tcW w:type="dxa" w:w="1728"/>
+          </w:tcPr>
+          <w:p>
+            <w:r>
+              <w:t>Health</w:t>
+            </w:r>
+          </w:p>
+        </w:tc>
+        <w:tc>
+          <w:tcPr>
+            <w:tcW w:type="dxa" w:w="1728"/>
+          </w:tcPr>
+          <w:p>
+            <w:r>
+              <w:t>25.00</w:t>
+            </w:r>
+          </w:p>
+        </w:tc>
+        <w:tc>
+          <w:tcPr>
+            <w:tcW w:type="dxa" w:w="1728"/>
+          </w:tcPr>
+          <w:p>
+            <w:r>
+              <w:t>15</w:t>
+            </w:r>
+          </w:p>
+        </w:tc>
+        <w:tc>
+          <w:tcPr>
+            <w:tcW w:type="dxa" w:w="1728"/>
+          </w:tcPr>
+          <w:p>
+            <w:r>
+              <w:t>Heal: 50 HP</w:t>
+            </w:r>
+          </w:p>
+        </w:tc>
+      </w:tr>
+      <w:tr>
+        <w:tc>
+          <w:tcPr>
+            <w:tcW w:type="dxa" w:w="1728"/>
+          </w:tcPr>
+          <w:p>
+            <w:r>
+              <w:t>Elixir of Life</w:t>
+            </w:r>
+          </w:p>
+        </w:tc>
+        <w:tc>
+          <w:tcPr>
+            <w:tcW w:type="dxa" w:w="1728"/>
+          </w:tcPr>
+          <w:p>
+            <w:r>
+              <w:t>Health</w:t>
+            </w:r>
+          </w:p>
+        </w:tc>
+        <w:tc>
+          <w:tcPr>
+            <w:tcW w:type="dxa" w:w="1728"/>
+          </w:tcPr>
+          <w:p>
+            <w:r>
+              <w:t>75.00</w:t>
+            </w:r>
+          </w:p>
+        </w:tc>
+        <w:tc>
+          <w:tcPr>
+            <w:tcW w:type="dxa" w:w="1728"/>
+          </w:tcPr>
+          <w:p>
+            <w:r>
+              <w:t>5</w:t>
+            </w:r>
+          </w:p>
+        </w:tc>
+        <w:tc>
+          <w:tcPr>
+            <w:tcW w:type="dxa" w:w="1728"/>
+          </w:tcPr>
+          <w:p>
+            <w:r>
+              <w:t>Heal: 100 HP</w:t>
+            </w:r>
+          </w:p>
+        </w:tc>
+      </w:tr>
+    </w:tbl>
+    <w:p/>
+    <w:p>
+      <w:pPr>
+        <w:pStyle w:val="Heading3"/>
+      </w:pPr>
+      <w:r>
+        <w:t>Target Customer:</w:t>
       </w:r>
     </w:p>
     <w:p>
       <w:r>
-        <w:t>The following diagram shows the inheritance hierarchy of the salable product classes. SalableProduct serves as the base class with Weapon, Armor, and Health as derived classes.</w:t>
+        <w:t>The target customer is an in-game player character — an adventurer in their early 20s whose interests include questing, monster hunting, and fighting dragons. They visit the Game Item Shop to gear up before heading out on their next adventure, looking for the best weapons, sturdiest armor, and most potent healing potions the shopkeeper has to offer.</w:t>
+      </w:r>
+    </w:p>
+    <w:p>
+      <w:pPr>
+        <w:pStyle w:val="Heading3"/>
+      </w:pPr>
+      <w:r>
+        <w:t>ASCII Art Shopkeeper:</w:t>
       </w:r>
     </w:p>
     <w:p>
       <w:r>
+        <w:t>On startup, the application displays an ASCII art shopkeeper along with a thematic welcome message. This creates an immersive experience as if the player is walking into a real game shop:</w:t>
+      </w:r>
+    </w:p>
+    <w:p>
+      <w:pPr>
+        <w:jc w:val="center"/>
+      </w:pPr>
+      <w:r>
+        <w:drawing>
+          <wp:inline xmlns:a="http://schemas.openxmlformats.org/drawingml/2006/main" xmlns:pic="http://schemas.openxmlformats.org/drawingml/2006/picture">
+            <wp:extent cx="5029200" cy="3855609"/>
+            <wp:docPr id="1" name="Picture 1"/>
+            <wp:cNvGraphicFramePr>
+              <a:graphicFrameLocks noChangeAspect="1"/>
+            </wp:cNvGraphicFramePr>
+            <a:graphic>
+              <a:graphicData uri="http://schemas.openxmlformats.org/drawingml/2006/picture">
+                <pic:pic>
+                  <pic:nvPicPr>
+                    <pic:cNvPr id="0" name="screenshot_welcome.png"/>
+                    <pic:cNvPicPr/>
+                  </pic:nvPicPr>
+                  <pic:blipFill>
+                    <a:blip r:embed="rId9"/>
+                    <a:stretch>
+                      <a:fillRect/>
+                    </a:stretch>
+                  </pic:blipFill>
+                  <pic:spPr>
+                    <a:xfrm>
+                      <a:off x="0" y="0"/>
+                      <a:ext cx="5029200" cy="3855609"/>
+                    </a:xfrm>
+                    <a:prstGeom prst="rect"/>
+                  </pic:spPr>
+                </pic:pic>
+              </a:graphicData>
+            </a:graphic>
+          </wp:inline>
+        </w:drawing>
+      </w:r>
+    </w:p>
+    <w:p>
+      <w:pPr>
+        <w:pStyle w:val="Heading2"/>
+      </w:pPr>
+      <w:r>
+        <w:t>2. UML Class Diagram</w:t>
+      </w:r>
+    </w:p>
+    <w:p>
+      <w:r>
+        <w:t>The following UML class diagram was generated using PlantUML and shows the inheritance hierarchy of the salable product classes. SalableProduct is the base class containing Name, Description, Price, and Quantity. The three subclasses — Weapon, Armor, and Health — each extend SalableProduct with a domain-specific attribute (damage, defense, and healAmount, respectively).</w:t>
+      </w:r>
+    </w:p>
+    <w:p>
+      <w:pPr>
+        <w:pStyle w:val="Heading3"/>
+      </w:pPr>
+      <w:r>
+        <w:t>Product Class Hierarchy:</w:t>
+      </w:r>
+    </w:p>
+    <w:p>
+      <w:pPr>
+        <w:jc w:val="center"/>
+      </w:pPr>
+      <w:r>
         <w:drawing>
           <wp:inline xmlns:a="http://schemas.openxmlformats.org/drawingml/2006/main" xmlns:pic="http://schemas.openxmlformats.org/drawingml/2006/picture">
             <wp:extent cx="5486400" cy="2721935"/>
-            <wp:docPr id="1" name="Picture 1"/>
+            <wp:docPr id="2" name="Picture 2"/>
             <wp:cNvGraphicFramePr>
               <a:graphicFrameLocks noChangeAspect="1"/>
             </wp:cNvGraphicFramePr>
@@ -101,7 +570,7 @@
                     <pic:cNvPicPr/>
                   </pic:nvPicPr>
                   <pic:blipFill>
-                    <a:blip r:embed="rId9"/>
+                    <a:blip r:embed="rId10"/>
                     <a:stretch>
                       <a:fillRect/>
                     </a:stretch>
@@ -126,20 +595,23 @@
         <w:pStyle w:val="Heading3"/>
       </w:pPr>
       <w:r>
-        <w:t>Application Structure</w:t>
+        <w:t>Application Structure:</w:t>
       </w:r>
     </w:p>
     <w:p>
       <w:r>
-        <w:t>The following diagram shows the overall application structure including the relationships between Main, StartingActions, CustomerActions, StoreManagerActions, StoreFront, and InputUtilities classes.</w:t>
+        <w:t>This diagram shows the relationships between all classes in the application. Main creates a StoreFront and StartingActions. StartingActions routes to either CustomerActions or StoreManagerActions. Both action classes use the StoreFront for inventory operations and InputUtilities for reading user input.</w:t>
       </w:r>
     </w:p>
     <w:p>
+      <w:pPr>
+        <w:jc w:val="center"/>
+      </w:pPr>
       <w:r>
         <w:drawing>
           <wp:inline xmlns:a="http://schemas.openxmlformats.org/drawingml/2006/main" xmlns:pic="http://schemas.openxmlformats.org/drawingml/2006/picture">
-            <wp:extent cx="5486400" cy="6646985"/>
-            <wp:docPr id="2" name="Picture 2"/>
+            <wp:extent cx="4572000" cy="5539154"/>
+            <wp:docPr id="3" name="Picture 3"/>
             <wp:cNvGraphicFramePr>
               <a:graphicFrameLocks noChangeAspect="1"/>
             </wp:cNvGraphicFramePr>
@@ -151,7 +623,7 @@
                     <pic:cNvPicPr/>
                   </pic:nvPicPr>
                   <pic:blipFill>
-                    <a:blip r:embed="rId10"/>
+                    <a:blip r:embed="rId11"/>
                     <a:stretch>
                       <a:fillRect/>
                     </a:stretch>
@@ -159,7 +631,7 @@
                   <pic:spPr>
                     <a:xfrm>
                       <a:off x="0" y="0"/>
-                      <a:ext cx="5486400" cy="6646985"/>
+                      <a:ext cx="4572000" cy="5539154"/>
                     </a:xfrm>
                     <a:prstGeom prst="rect"/>
                   </pic:spPr>
@@ -175,20 +647,23 @@
         <w:pStyle w:val="Heading2"/>
       </w:pPr>
       <w:r>
-        <w:t>Flowchart – Game User Interaction</w:t>
+        <w:t>3. User Experience Flowchart</w:t>
       </w:r>
     </w:p>
     <w:p>
       <w:r>
-        <w:t>The following flowchart illustrates the interaction flow when a game user (customer) interacts with the store front application. It shows the menu loop, product viewing, purchasing with stock validation, returning products, and the exit flow.</w:t>
+        <w:t>The following flowchart was generated using PlantUML and illustrates the interaction flow when a game user interacts with the Game Item Shop. It shows the welcome screen, role selection (customer vs. manager), the customer menu loop with all available actions (view products, purchase with stock validation, return items), and the exit flow.</w:t>
       </w:r>
     </w:p>
     <w:p>
+      <w:pPr>
+        <w:jc w:val="center"/>
+      </w:pPr>
       <w:r>
         <w:drawing>
           <wp:inline xmlns:a="http://schemas.openxmlformats.org/drawingml/2006/main" xmlns:pic="http://schemas.openxmlformats.org/drawingml/2006/picture">
             <wp:extent cx="5029200" cy="3408415"/>
-            <wp:docPr id="3" name="Picture 3"/>
+            <wp:docPr id="4" name="Picture 4"/>
             <wp:cNvGraphicFramePr>
               <a:graphicFrameLocks noChangeAspect="1"/>
             </wp:cNvGraphicFramePr>
@@ -200,7 +675,7 @@
                     <pic:cNvPicPr/>
                   </pic:nvPicPr>
                   <pic:blipFill>
-                    <a:blip r:embed="rId11"/>
+                    <a:blip r:embed="rId12"/>
                     <a:stretch>
                       <a:fillRect/>
                     </a:stretch>
@@ -217,6 +692,358 @@
             </a:graphic>
           </wp:inline>
         </w:drawing>
+      </w:r>
+    </w:p>
+    <w:p>
+      <w:pPr>
+        <w:pStyle w:val="Heading2"/>
+      </w:pPr>
+      <w:r>
+        <w:t>4. Code Implementation</w:t>
+      </w:r>
+    </w:p>
+    <w:p>
+      <w:r>
+        <w:t>The following new classes were created for Milestone 2:</w:t>
+      </w:r>
+    </w:p>
+    <w:p>
+      <w:pPr>
+        <w:pStyle w:val="Heading3"/>
+      </w:pPr>
+      <w:r>
+        <w:t>SalableProduct (Base Class)</w:t>
+      </w:r>
+    </w:p>
+    <w:p>
+      <w:r>
+        <w:t>The SalableProduct class is the base class for all products in the Game Item Shop. It encapsulates the four common attributes — name, description, price, and quantity — with full getter/setter methods and a formatted toString() method for console display. Located in package: com.bschoolland.models</w:t>
+      </w:r>
+    </w:p>
+    <w:p>
+      <w:pPr>
+        <w:pStyle w:val="Heading3"/>
+      </w:pPr>
+      <w:r>
+        <w:t>Weapon (extends SalableProduct)</w:t>
+      </w:r>
+    </w:p>
+    <w:p>
+      <w:r>
+        <w:t>The Weapon class extends SalableProduct and adds a damage attribute representing how much damage the weapon deals per hit. The store stocks two weapons: Flame Sword (35 damage, 150 gold) and Shadow Dagger (20 damage, 85 gold). Located in package: com.bschoolland.models</w:t>
+      </w:r>
+    </w:p>
+    <w:p>
+      <w:pPr>
+        <w:pStyle w:val="Heading3"/>
+      </w:pPr>
+      <w:r>
+        <w:t>Armor (extends SalableProduct)</w:t>
+      </w:r>
+    </w:p>
+    <w:p>
+      <w:r>
+        <w:t>The Armor class extends SalableProduct and adds a defense attribute representing how much damage the armor absorbs. The store stocks two armor pieces: Iron Shield (30 defense, 120 gold) and Dragon Scale Chestplate (50 defense, 250 gold). Located in package: com.bschoolland.models</w:t>
+      </w:r>
+    </w:p>
+    <w:p>
+      <w:pPr>
+        <w:pStyle w:val="Heading3"/>
+      </w:pPr>
+      <w:r>
+        <w:t>Health (extends SalableProduct)</w:t>
+      </w:r>
+    </w:p>
+    <w:p>
+      <w:r>
+        <w:t>The Health class extends SalableProduct and adds a healAmount attribute representing how many hit points the item restores. The store stocks two health items: Healing Potion (50 HP, 25 gold) and Elixir of Life (100 HP, 75 gold). Located in package: com.bschoolland.models</w:t>
+      </w:r>
+    </w:p>
+    <w:p>
+      <w:pPr>
+        <w:pStyle w:val="Heading3"/>
+      </w:pPr>
+      <w:r>
+        <w:t>StoreFront (Updated)</w:t>
+      </w:r>
+    </w:p>
+    <w:p>
+      <w:r>
+        <w:t>The StoreFront class was updated from its Milestone 1 skeleton to fully manage the store inventory. It initializes a hard-coded list of 6 products (2 weapons, 2 armor, 2 health items), and provides methods for displaying products in a formatted table, purchasing items (with stock validation), and returning items. Located in package: com.bschoolland.services</w:t>
+      </w:r>
+    </w:p>
+    <w:p>
+      <w:pPr>
+        <w:pStyle w:val="Heading3"/>
+      </w:pPr>
+      <w:r>
+        <w:t>CustomerActions (Updated)</w:t>
+      </w:r>
+    </w:p>
+    <w:p>
+      <w:r>
+        <w:t>CustomerActions was updated from placeholder messages to a fully functional customer flow. It presents a themed menu (Browse Wares, Buy an Item, Return an Item, Leave the Shop), calls StoreFront methods for each action, and provides thematic shopkeeper dialogue as feedback. Located in package: com.bschoolland</w:t>
+      </w:r>
+    </w:p>
+    <w:p>
+      <w:pPr>
+        <w:pStyle w:val="Heading2"/>
+      </w:pPr>
+      <w:r>
+        <w:t>5. Program Execution and Documentation</w:t>
+      </w:r>
+    </w:p>
+    <w:p>
+      <w:r>
+        <w:t>The following screenshots demonstrate the program running with all menu actions working. JavaDoc documentation was generated for all classes and methods using Maven.</w:t>
+      </w:r>
+    </w:p>
+    <w:p>
+      <w:pPr>
+        <w:pStyle w:val="Heading3"/>
+      </w:pPr>
+      <w:r>
+        <w:t>Customer Menu:</w:t>
+      </w:r>
+    </w:p>
+    <w:p>
+      <w:pPr>
+        <w:jc w:val="center"/>
+      </w:pPr>
+      <w:r>
+        <w:drawing>
+          <wp:inline xmlns:a="http://schemas.openxmlformats.org/drawingml/2006/main" xmlns:pic="http://schemas.openxmlformats.org/drawingml/2006/picture">
+            <wp:extent cx="5029200" cy="1558157"/>
+            <wp:docPr id="5" name="Picture 5"/>
+            <wp:cNvGraphicFramePr>
+              <a:graphicFrameLocks noChangeAspect="1"/>
+            </wp:cNvGraphicFramePr>
+            <a:graphic>
+              <a:graphicData uri="http://schemas.openxmlformats.org/drawingml/2006/picture">
+                <pic:pic>
+                  <pic:nvPicPr>
+                    <pic:cNvPr id="0" name="screenshot_menu.png"/>
+                    <pic:cNvPicPr/>
+                  </pic:nvPicPr>
+                  <pic:blipFill>
+                    <a:blip r:embed="rId13"/>
+                    <a:stretch>
+                      <a:fillRect/>
+                    </a:stretch>
+                  </pic:blipFill>
+                  <pic:spPr>
+                    <a:xfrm>
+                      <a:off x="0" y="0"/>
+                      <a:ext cx="5029200" cy="1558157"/>
+                    </a:xfrm>
+                    <a:prstGeom prst="rect"/>
+                  </pic:spPr>
+                </pic:pic>
+              </a:graphicData>
+            </a:graphic>
+          </wp:inline>
+        </w:drawing>
+      </w:r>
+    </w:p>
+    <w:p>
+      <w:pPr>
+        <w:pStyle w:val="Heading3"/>
+      </w:pPr>
+      <w:r>
+        <w:t>Browse Wares (View Products):</w:t>
+      </w:r>
+    </w:p>
+    <w:p>
+      <w:pPr>
+        <w:jc w:val="center"/>
+      </w:pPr>
+      <w:r>
+        <w:drawing>
+          <wp:inline xmlns:a="http://schemas.openxmlformats.org/drawingml/2006/main" xmlns:pic="http://schemas.openxmlformats.org/drawingml/2006/picture">
+            <wp:extent cx="5486400" cy="1303571"/>
+            <wp:docPr id="6" name="Picture 6"/>
+            <wp:cNvGraphicFramePr>
+              <a:graphicFrameLocks noChangeAspect="1"/>
+            </wp:cNvGraphicFramePr>
+            <a:graphic>
+              <a:graphicData uri="http://schemas.openxmlformats.org/drawingml/2006/picture">
+                <pic:pic>
+                  <pic:nvPicPr>
+                    <pic:cNvPr id="0" name="screenshot_view.png"/>
+                    <pic:cNvPicPr/>
+                  </pic:nvPicPr>
+                  <pic:blipFill>
+                    <a:blip r:embed="rId14"/>
+                    <a:stretch>
+                      <a:fillRect/>
+                    </a:stretch>
+                  </pic:blipFill>
+                  <pic:spPr>
+                    <a:xfrm>
+                      <a:off x="0" y="0"/>
+                      <a:ext cx="5486400" cy="1303571"/>
+                    </a:xfrm>
+                    <a:prstGeom prst="rect"/>
+                  </pic:spPr>
+                </pic:pic>
+              </a:graphicData>
+            </a:graphic>
+          </wp:inline>
+        </w:drawing>
+      </w:r>
+    </w:p>
+    <w:p>
+      <w:pPr>
+        <w:pStyle w:val="Heading3"/>
+      </w:pPr>
+      <w:r>
+        <w:t>Buy an Item (Purchase):</w:t>
+      </w:r>
+    </w:p>
+    <w:p>
+      <w:pPr>
+        <w:jc w:val="center"/>
+      </w:pPr>
+      <w:r>
+        <w:drawing>
+          <wp:inline xmlns:a="http://schemas.openxmlformats.org/drawingml/2006/main" xmlns:pic="http://schemas.openxmlformats.org/drawingml/2006/picture">
+            <wp:extent cx="5486400" cy="1816706"/>
+            <wp:docPr id="7" name="Picture 7"/>
+            <wp:cNvGraphicFramePr>
+              <a:graphicFrameLocks noChangeAspect="1"/>
+            </wp:cNvGraphicFramePr>
+            <a:graphic>
+              <a:graphicData uri="http://schemas.openxmlformats.org/drawingml/2006/picture">
+                <pic:pic>
+                  <pic:nvPicPr>
+                    <pic:cNvPr id="0" name="screenshot_purchase.png"/>
+                    <pic:cNvPicPr/>
+                  </pic:nvPicPr>
+                  <pic:blipFill>
+                    <a:blip r:embed="rId15"/>
+                    <a:stretch>
+                      <a:fillRect/>
+                    </a:stretch>
+                  </pic:blipFill>
+                  <pic:spPr>
+                    <a:xfrm>
+                      <a:off x="0" y="0"/>
+                      <a:ext cx="5486400" cy="1816706"/>
+                    </a:xfrm>
+                    <a:prstGeom prst="rect"/>
+                  </pic:spPr>
+                </pic:pic>
+              </a:graphicData>
+            </a:graphic>
+          </wp:inline>
+        </w:drawing>
+      </w:r>
+    </w:p>
+    <w:p>
+      <w:pPr>
+        <w:pStyle w:val="Heading3"/>
+      </w:pPr>
+      <w:r>
+        <w:t>Return an Item:</w:t>
+      </w:r>
+    </w:p>
+    <w:p>
+      <w:pPr>
+        <w:jc w:val="center"/>
+      </w:pPr>
+      <w:r>
+        <w:drawing>
+          <wp:inline xmlns:a="http://schemas.openxmlformats.org/drawingml/2006/main" xmlns:pic="http://schemas.openxmlformats.org/drawingml/2006/picture">
+            <wp:extent cx="5486400" cy="1731183"/>
+            <wp:docPr id="8" name="Picture 8"/>
+            <wp:cNvGraphicFramePr>
+              <a:graphicFrameLocks noChangeAspect="1"/>
+            </wp:cNvGraphicFramePr>
+            <a:graphic>
+              <a:graphicData uri="http://schemas.openxmlformats.org/drawingml/2006/picture">
+                <pic:pic>
+                  <pic:nvPicPr>
+                    <pic:cNvPr id="0" name="screenshot_return.png"/>
+                    <pic:cNvPicPr/>
+                  </pic:nvPicPr>
+                  <pic:blipFill>
+                    <a:blip r:embed="rId16"/>
+                    <a:stretch>
+                      <a:fillRect/>
+                    </a:stretch>
+                  </pic:blipFill>
+                  <pic:spPr>
+                    <a:xfrm>
+                      <a:off x="0" y="0"/>
+                      <a:ext cx="5486400" cy="1731183"/>
+                    </a:xfrm>
+                    <a:prstGeom prst="rect"/>
+                  </pic:spPr>
+                </pic:pic>
+              </a:graphicData>
+            </a:graphic>
+          </wp:inline>
+        </w:drawing>
+      </w:r>
+    </w:p>
+    <w:p>
+      <w:pPr>
+        <w:pStyle w:val="Heading3"/>
+      </w:pPr>
+      <w:r>
+        <w:t>Leave the Shop (Exit):</w:t>
+      </w:r>
+    </w:p>
+    <w:p>
+      <w:pPr>
+        <w:jc w:val="center"/>
+      </w:pPr>
+      <w:r>
+        <w:drawing>
+          <wp:inline xmlns:a="http://schemas.openxmlformats.org/drawingml/2006/main" xmlns:pic="http://schemas.openxmlformats.org/drawingml/2006/picture">
+            <wp:extent cx="4572000" cy="955388"/>
+            <wp:docPr id="9" name="Picture 9"/>
+            <wp:cNvGraphicFramePr>
+              <a:graphicFrameLocks noChangeAspect="1"/>
+            </wp:cNvGraphicFramePr>
+            <a:graphic>
+              <a:graphicData uri="http://schemas.openxmlformats.org/drawingml/2006/picture">
+                <pic:pic>
+                  <pic:nvPicPr>
+                    <pic:cNvPr id="0" name="screenshot_exit.png"/>
+                    <pic:cNvPicPr/>
+                  </pic:nvPicPr>
+                  <pic:blipFill>
+                    <a:blip r:embed="rId17"/>
+                    <a:stretch>
+                      <a:fillRect/>
+                    </a:stretch>
+                  </pic:blipFill>
+                  <pic:spPr>
+                    <a:xfrm>
+                      <a:off x="0" y="0"/>
+                      <a:ext cx="4572000" cy="955388"/>
+                    </a:xfrm>
+                    <a:prstGeom prst="rect"/>
+                  </pic:spPr>
+                </pic:pic>
+              </a:graphicData>
+            </a:graphic>
+          </wp:inline>
+        </w:drawing>
+      </w:r>
+    </w:p>
+    <w:p>
+      <w:pPr>
+        <w:pStyle w:val="Heading2"/>
+      </w:pPr>
+      <w:r>
+        <w:t>6. Screencast Video</w:t>
+      </w:r>
+    </w:p>
+    <w:p>
+      <w:r>
+        <w:t>Link to screencast video: [TO BE ADDED]</w:t>
       </w:r>
     </w:p>
     <w:sectPr>

</xml_diff>